<commit_message>
comments and report stuff
</commit_message>
<xml_diff>
--- a/projectreport.docx
+++ b/projectreport.docx
@@ -158,11 +158,11 @@
       <w:r>
         <w:rPr/>
         <w:tab/>
-        <w:t xml:space="preserve">Nextly, there is an “Update Personal Information” page that allows users to update all attributes </w:t>
+        <w:t xml:space="preserve">Next, there is an “Update Personal Information” page that allows users to update all attributes </w:t>
         <w:tab/>
         <w:t xml:space="preserve">in their persons row except for person_id, and they can also update their password. Here two </w:t>
         <w:tab/>
-        <w:t xml:space="preserve">servlets are used to deal seperately with the password update and the information update. The </w:t>
+        <w:t xml:space="preserve">servlets are used to deal separately with the password update and the information update. The </w:t>
         <w:tab/>
         <w:t xml:space="preserve">information update is the same servlet that is used by the Updater in the User Management </w:t>
         <w:tab/>
@@ -394,64 +394,129 @@
       <w:r>
         <w:rPr/>
         <w:tab/>
-        <w:t xml:space="preserve">SELECT p1.first_name, p1.last_name, p1.address, p1.phone from persons p1 </w:t>
-      </w:r>
-    </w:p>
-    <w:p>
-      <w:pPr>
-        <w:pStyle w:val="style0"/>
-        <w:jc w:val="left"/>
-      </w:pPr>
-      <w:r>
-        <w:rPr/>
-        <w:tab/>
-        <w:t xml:space="preserve">WHERE p1.person_id in (SELECT r1.patient_id from radiology_record r1 </w:t>
-      </w:r>
-    </w:p>
-    <w:p>
-      <w:pPr>
-        <w:pStyle w:val="style0"/>
-        <w:jc w:val="left"/>
-      </w:pPr>
-      <w:r>
-        <w:rPr/>
-        <w:tab/>
-        <w:tab/>
-        <w:tab/>
-        <w:tab/>
-        <w:t xml:space="preserve">      WHERE r1.diagnosis like (entered_diagnosis)</w:t>
-      </w:r>
-    </w:p>
-    <w:p>
-      <w:pPr>
-        <w:pStyle w:val="style0"/>
-        <w:jc w:val="left"/>
-      </w:pPr>
-      <w:r>
-        <w:rPr/>
-        <w:tab/>
-        <w:tab/>
-        <w:tab/>
-        <w:tab/>
-        <w:t xml:space="preserve">      AND r1.prescribing_date BETWEEN TO_DATE(entered_date1)</w:t>
-      </w:r>
-    </w:p>
-    <w:p>
-      <w:pPr>
-        <w:pStyle w:val="style0"/>
-        <w:jc w:val="left"/>
-      </w:pPr>
-      <w:r>
-        <w:rPr/>
-        <w:t xml:space="preserve"> </w:t>
-      </w:r>
-      <w:r>
-        <w:rPr/>
-        <w:tab/>
-        <w:tab/>
-        <w:tab/>
-        <w:tab/>
-        <w:t xml:space="preserve">      AND TO_DATE(entered_date2))</w:t>
+        <w:t xml:space="preserve">SELECT p1.first_name, p1.last_name, p1.address, p1.phone, r1.test_date </w:t>
+      </w:r>
+    </w:p>
+    <w:p>
+      <w:pPr>
+        <w:pStyle w:val="style0"/>
+        <w:jc w:val="left"/>
+      </w:pPr>
+      <w:r>
+        <w:rPr/>
+        <w:tab/>
+        <w:tab/>
+        <w:tab/>
+        <w:t xml:space="preserve">from persons p1, radiology_record r2 </w:t>
+      </w:r>
+    </w:p>
+    <w:p>
+      <w:pPr>
+        <w:pStyle w:val="style0"/>
+        <w:jc w:val="left"/>
+      </w:pPr>
+      <w:r>
+        <w:rPr/>
+        <w:tab/>
+        <w:tab/>
+        <w:tab/>
+        <w:t>where p1.person_id = r1.patient_id</w:t>
+      </w:r>
+    </w:p>
+    <w:p>
+      <w:pPr>
+        <w:pStyle w:val="style0"/>
+        <w:jc w:val="left"/>
+      </w:pPr>
+      <w:r>
+        <w:rPr/>
+        <w:tab/>
+        <w:tab/>
+        <w:tab/>
+        <w:t>and r1.diagnosis like ‘(diagnosis)’</w:t>
+      </w:r>
+    </w:p>
+    <w:p>
+      <w:pPr>
+        <w:pStyle w:val="style0"/>
+        <w:jc w:val="left"/>
+      </w:pPr>
+      <w:r>
+        <w:rPr/>
+        <w:tab/>
+        <w:tab/>
+        <w:tab/>
+        <w:t xml:space="preserve">and r1.prescribing_date between to_date('(from date)’,'MM-DD-YYYY') and </w:t>
+        <w:tab/>
+        <w:tab/>
+        <w:tab/>
+        <w:tab/>
+        <w:t>to_date('(to date)','MM-DD-YYYY')</w:t>
+      </w:r>
+    </w:p>
+    <w:p>
+      <w:pPr>
+        <w:pStyle w:val="style0"/>
+        <w:jc w:val="left"/>
+      </w:pPr>
+      <w:r>
+        <w:rPr/>
+        <w:tab/>
+        <w:tab/>
+        <w:tab/>
+        <w:t xml:space="preserve">and r1.test_date IN </w:t>
+      </w:r>
+    </w:p>
+    <w:p>
+      <w:pPr>
+        <w:pStyle w:val="style0"/>
+        <w:jc w:val="left"/>
+      </w:pPr>
+      <w:r>
+        <w:rPr/>
+        <w:tab/>
+        <w:t xml:space="preserve">(select min(r2.test_date) from radiology_record r2 </w:t>
+      </w:r>
+    </w:p>
+    <w:p>
+      <w:pPr>
+        <w:pStyle w:val="style0"/>
+        <w:jc w:val="left"/>
+      </w:pPr>
+      <w:r>
+        <w:rPr/>
+        <w:tab/>
+        <w:tab/>
+        <w:tab/>
+        <w:t xml:space="preserve">where r2.patient_id = p1.person_id </w:t>
+      </w:r>
+    </w:p>
+    <w:p>
+      <w:pPr>
+        <w:pStyle w:val="style0"/>
+        <w:jc w:val="left"/>
+      </w:pPr>
+      <w:r>
+        <w:rPr/>
+        <w:tab/>
+        <w:tab/>
+        <w:tab/>
+        <w:t xml:space="preserve">and r2.prescribing_date between to_date('(from date)','MM-DD-YYYY') and </w:t>
+        <w:tab/>
+        <w:t xml:space="preserve">to_date('to date','MM-DD-YYYY') </w:t>
+      </w:r>
+    </w:p>
+    <w:p>
+      <w:pPr>
+        <w:pStyle w:val="style0"/>
+        <w:jc w:val="left"/>
+      </w:pPr>
+      <w:r>
+        <w:rPr/>
+        <w:tab/>
+        <w:tab/>
+        <w:tab/>
+        <w:t xml:space="preserve">and r2.diagnosis like '(diagnosis)' ) </w:t>
       </w:r>
     </w:p>
     <w:p>
@@ -481,7 +546,7 @@
       <w:r>
         <w:rPr/>
         <w:tab/>
-        <w:t xml:space="preserve">This module is entirely done a scriplet on itself. It builds the SQLstatement by examining all </w:t>
+        <w:t xml:space="preserve">This module is entirely done in a scriplet on itself. It builds the SQLstatement by examining all </w:t>
         <w:tab/>
         <w:t xml:space="preserve">entered parameters. It generates small pieces of the statement depending on each entered value </w:t>
         <w:tab/>
@@ -491,9 +556,9 @@
         <w:tab/>
         <w:t xml:space="preserve">this for keywords if necessary, separating keywords by space and checking singular keywords </w:t>
         <w:tab/>
-        <w:t>against all 4 fields of firstname, lastname, diagnosis, and description. An example SQL s</w:t>
-        <w:tab/>
-        <w:t>tatement for 2 keywords and a date is shown below.</w:t>
+        <w:t xml:space="preserve">against all 4 fields of firstname, lastname, diagnosis, and description. An example SQL </w:t>
+        <w:tab/>
+        <w:t>statement for 2 keywords and a date is shown below.</w:t>
       </w:r>
     </w:p>
     <w:p>
@@ -681,6 +746,110 @@
       </w:pPr>
       <w:r>
         <w:rPr/>
+      </w:r>
+    </w:p>
+    <w:p>
+      <w:pPr>
+        <w:pStyle w:val="style0"/>
+        <w:jc w:val="left"/>
+      </w:pPr>
+      <w:r>
+        <w:rPr/>
+        <w:t>Analysis Module:</w:t>
+      </w:r>
+    </w:p>
+    <w:p>
+      <w:pPr>
+        <w:pStyle w:val="style0"/>
+        <w:jc w:val="left"/>
+      </w:pPr>
+      <w:r>
+        <w:rPr/>
+        <w:tab/>
+        <w:t xml:space="preserve">This module is entirely done in a scriplet on itself. The module allows you to generate and olap </w:t>
+        <w:tab/>
+        <w:t xml:space="preserve">report based on any combination of the following parameters: start and end dates, patient name, </w:t>
+        <w:tab/>
+        <w:t xml:space="preserve">test type.  The user may (but doesn’t have to) also select a level of hierarchy to display the </w:t>
+        <w:tab/>
+        <w:t xml:space="preserve">results. After pressing submit, the module will call itself with the inputed parameters. An sql </w:t>
+        <w:tab/>
+        <w:t xml:space="preserve">statement is generated based on the inputs of the user. This is done through a series of if </w:t>
+        <w:tab/>
+        <w:t xml:space="preserve">statements to determine the case, the sorting hierarchy is added dynamically based on the inputs </w:t>
+        <w:tab/>
+        <w:t xml:space="preserve">of the user.. After this, the sql statement is executed and a table is printed based on the users </w:t>
+        <w:tab/>
+        <w:t xml:space="preserve">inputs. All rows with a sum of zero are omitted to reduce clutter.  The sql, while all different, </w:t>
+        <w:tab/>
+        <w:t xml:space="preserve">follow a </w:t>
+      </w:r>
+      <w:r>
+        <w:rPr>
+          <w:i/>
+          <w:iCs/>
+        </w:rPr>
+        <w:t>general</w:t>
+      </w:r>
+      <w:r>
+        <w:rPr/>
+        <w:t xml:space="preserve"> pattern:</w:t>
+      </w:r>
+    </w:p>
+    <w:p>
+      <w:pPr>
+        <w:pStyle w:val="style0"/>
+        <w:jc w:val="left"/>
+      </w:pPr>
+      <w:r>
+        <w:rPr/>
+        <w:tab/>
+      </w:r>
+    </w:p>
+    <w:p>
+      <w:pPr>
+        <w:pStyle w:val="style0"/>
+        <w:jc w:val="left"/>
+      </w:pPr>
+      <w:r>
+        <w:rPr/>
+        <w:tab/>
+        <w:t>select (parameters selected), [if hierarchy inputed → trunc(test_date,(hierarchy))] f</w:t>
+      </w:r>
+    </w:p>
+    <w:p>
+      <w:pPr>
+        <w:pStyle w:val="style0"/>
+        <w:jc w:val="left"/>
+      </w:pPr>
+      <w:r>
+        <w:rPr/>
+        <w:tab/>
+        <w:t>from (relevant tables)</w:t>
+      </w:r>
+    </w:p>
+    <w:p>
+      <w:pPr>
+        <w:pStyle w:val="style0"/>
+        <w:jc w:val="left"/>
+      </w:pPr>
+      <w:r>
+        <w:rPr/>
+        <w:tab/>
+        <w:t xml:space="preserve">where (all statements to join table) [if date is inputed → test_date between (from date) and (to </w:t>
+        <w:tab/>
+        <w:t>date)]</w:t>
+      </w:r>
+    </w:p>
+    <w:p>
+      <w:pPr>
+        <w:pStyle w:val="style0"/>
+        <w:jc w:val="left"/>
+      </w:pPr>
+      <w:r>
+        <w:rPr/>
+        <w:tab/>
+        <w:t>group by cube((parameters selected)</w:t>
       </w:r>
     </w:p>
     <w:p>
@@ -708,6 +877,7 @@
       <w:pgNumType w:fmt="decimal"/>
       <w:formProt w:val="false"/>
       <w:textDirection w:val="lrTb"/>
+      <w:docGrid w:charSpace="0" w:linePitch="240" w:type="default"/>
     </w:sectPr>
   </w:body>
 </w:document>
@@ -727,7 +897,7 @@
     </w:pPr>
     <w:rPr>
       <w:rFonts w:ascii="Times New Roman" w:cs="Lohit Hindi" w:eastAsia="WenQuanYi Zen Hei" w:hAnsi="Times New Roman"/>
-      <w:color w:val="auto"/>
+      <w:color w:val="00000A"/>
       <w:sz w:val="24"/>
       <w:szCs w:val="24"/>
       <w:lang w:bidi="hi-IN" w:eastAsia="zh-CN" w:val="en-US"/>

</xml_diff>

<commit_message>
pictures display fine, changed user doc and report
</commit_message>
<xml_diff>
--- a/projectreport.docx
+++ b/projectreport.docx
@@ -49,7 +49,7 @@
       </w:pPr>
       <w:r>
         <w:rPr/>
-        <w:t>Xin Ying Wang</w:t>
+        <w:t>Xin Yi Wang</w:t>
       </w:r>
     </w:p>
     <w:p>
@@ -535,6 +535,93 @@
       </w:pPr>
       <w:r>
         <w:rPr/>
+        <w:t>Uploading Module:</w:t>
+      </w:r>
+    </w:p>
+    <w:p>
+      <w:pPr>
+        <w:pStyle w:val="style0"/>
+        <w:jc w:val="left"/>
+      </w:pPr>
+      <w:r>
+        <w:rPr/>
+        <w:tab/>
+        <w:t xml:space="preserve">This module will be used by radiologists to first enter a radiology record, and then to upload </w:t>
+        <w:tab/>
+        <w:t xml:space="preserve">medical images into the radiology record.  The module is done through two servlets which calls </w:t>
+        <w:tab/>
+        <w:t>the sql statements given fully correct parameters.</w:t>
+      </w:r>
+    </w:p>
+    <w:p>
+      <w:pPr>
+        <w:pStyle w:val="style0"/>
+        <w:jc w:val="left"/>
+      </w:pPr>
+      <w:r>
+        <w:rPr/>
+      </w:r>
+    </w:p>
+    <w:p>
+      <w:pPr>
+        <w:pStyle w:val="style0"/>
+        <w:jc w:val="left"/>
+      </w:pPr>
+      <w:r>
+        <w:rPr/>
+        <w:tab/>
+        <w:t>UploadImage: insert into pacs_images values (recordID,pic_id, blob1(), blob2(), blob3());</w:t>
+      </w:r>
+    </w:p>
+    <w:p>
+      <w:pPr>
+        <w:pStyle w:val="style0"/>
+        <w:jc w:val="left"/>
+      </w:pPr>
+      <w:r>
+        <w:rPr/>
+      </w:r>
+    </w:p>
+    <w:p>
+      <w:pPr>
+        <w:pStyle w:val="style0"/>
+        <w:jc w:val="left"/>
+      </w:pPr>
+      <w:r>
+        <w:rPr/>
+        <w:tab/>
+        <w:t xml:space="preserve">upload:  insert into radiology_record values(record_id, patient_id, doctor_id, radiologist_id,  </w:t>
+        <w:tab/>
+        <w:tab/>
+        <w:tab/>
+        <w:t>test_type, to_date(entered_date1), to_date(entered_date2), diagnosis, description);</w:t>
+      </w:r>
+    </w:p>
+    <w:p>
+      <w:pPr>
+        <w:pStyle w:val="style0"/>
+        <w:jc w:val="left"/>
+      </w:pPr>
+      <w:r>
+        <w:rPr/>
+      </w:r>
+    </w:p>
+    <w:p>
+      <w:pPr>
+        <w:pStyle w:val="style0"/>
+        <w:jc w:val="left"/>
+      </w:pPr>
+      <w:r>
+        <w:rPr/>
+      </w:r>
+    </w:p>
+    <w:p>
+      <w:pPr>
+        <w:pStyle w:val="style0"/>
+        <w:jc w:val="left"/>
+      </w:pPr>
+      <w:r>
+        <w:rPr/>
         <w:t>Search Module:</w:t>
       </w:r>
     </w:p>
@@ -736,7 +823,83 @@
       <w:r>
         <w:rPr/>
         <w:tab/>
+        <w:t>and display related images if there is any</w:t>
+      </w:r>
+    </w:p>
+    <w:p>
+      <w:pPr>
+        <w:pStyle w:val="style0"/>
+        <w:jc w:val="left"/>
+      </w:pPr>
+      <w:r>
+        <w:rPr/>
+        <w:tab/>
         <w:t>order by rank desc</w:t>
+      </w:r>
+    </w:p>
+    <w:p>
+      <w:pPr>
+        <w:pStyle w:val="style0"/>
+        <w:jc w:val="left"/>
+      </w:pPr>
+      <w:r>
+        <w:rPr/>
+        <w:tab/>
+      </w:r>
+    </w:p>
+    <w:p>
+      <w:pPr>
+        <w:pStyle w:val="style0"/>
+        <w:jc w:val="left"/>
+      </w:pPr>
+      <w:r>
+        <w:rPr/>
+        <w:tab/>
+        <w:t>Zoom in facility:</w:t>
+      </w:r>
+    </w:p>
+    <w:p>
+      <w:pPr>
+        <w:pStyle w:val="style0"/>
+        <w:jc w:val="left"/>
+      </w:pPr>
+      <w:r>
+        <w:rPr/>
+        <w:tab/>
+        <w:tab/>
+        <w:t xml:space="preserve">the user can click on the shown thumbnail image to see two larger versions of it.  This is </w:t>
+        <w:tab/>
+        <w:t xml:space="preserve">done through scriplet and servlets combined.  When the user clicks on a thumbnail, the user is </w:t>
+        <w:tab/>
+        <w:t xml:space="preserve">lead to a new jsp page which will call GetBigPic servlet to display the regular and full size </w:t>
+        <w:tab/>
+        <w:t xml:space="preserve">images.  The sql statement for thumbnail, regular size and full size images follow the same </w:t>
+        <w:tab/>
+        <w:t>structure as shown below:</w:t>
+      </w:r>
+    </w:p>
+    <w:p>
+      <w:pPr>
+        <w:pStyle w:val="style0"/>
+        <w:jc w:val="left"/>
+      </w:pPr>
+      <w:r>
+        <w:rPr/>
+        <w:tab/>
+      </w:r>
+    </w:p>
+    <w:p>
+      <w:pPr>
+        <w:pStyle w:val="style0"/>
+        <w:jc w:val="left"/>
+      </w:pPr>
+      <w:r>
+        <w:rPr/>
+        <w:tab/>
+        <w:tab/>
+        <w:t>select regular_size/full_size/thumbnail from pacs_images where image_id=(integer)</w:t>
+        <w:tab/>
+        <w:tab/>
       </w:r>
     </w:p>
     <w:p>

</xml_diff>